<commit_message>
Update 12/6/2022 12:01PM EST
Updates as of 12:01PM EST on 12/6/2022.
</commit_message>
<xml_diff>
--- a/CRIMINAL PREVENTION SECURITY SYSTEMS/THREAT PREVENTION/20221206 - MCE123 Technology Development - Threat Prevention Security Systems - v1.0.0.3.docx
+++ b/CRIMINAL PREVENTION SECURITY SYSTEMS/THREAT PREVENTION/20221206 - MCE123 Technology Development - Threat Prevention Security Systems - v1.0.0.3.docx
@@ -1986,7 +1986,19 @@
         <w:rPr>
           <w:u w:val="single"/>
         </w:rPr>
-        <w:t>DOMESTIC SECURITY THREAT</w:t>
+        <w:t>VIOLEN</w:t>
+      </w:r>
+      <w:r>
+        <w:rPr>
+          <w:u w:val="single"/>
+        </w:rPr>
+        <w:t>CE</w:t>
+      </w:r>
+      <w:r>
+        <w:rPr>
+          <w:u w:val="single"/>
+        </w:rPr>
+        <w:t xml:space="preserve"> THREAT</w:t>
       </w:r>
       <w:r>
         <w:rPr>
@@ -2027,14 +2039,28 @@
           <w:b/>
           <w:bCs/>
         </w:rPr>
-        <w:t>DOMESTIC SECURITY</w:t>
-      </w:r>
-      <w:r>
-        <w:rPr>
-          <w:b/>
-          <w:bCs/>
-        </w:rPr>
-        <w:t xml:space="preserve"> THREAT</w:t>
+        <w:t>VIOLEN</w:t>
+      </w:r>
+      <w:r>
+        <w:rPr>
+          <w:b/>
+          <w:bCs/>
+        </w:rPr>
+        <w:t>CE</w:t>
+      </w:r>
+      <w:r>
+        <w:rPr>
+          <w:b/>
+          <w:bCs/>
+        </w:rPr>
+        <w:t xml:space="preserve"> </w:t>
+      </w:r>
+      <w:r>
+        <w:rPr>
+          <w:b/>
+          <w:bCs/>
+        </w:rPr>
+        <w:t>THREAT</w:t>
       </w:r>
       <w:r>
         <w:rPr>
@@ -2047,10 +2073,7 @@
         <w:t xml:space="preserve"> do </w:t>
       </w:r>
       <w:r>
-        <w:t>not occur</w:t>
-      </w:r>
-      <w:r>
-        <w:t xml:space="preserve">, </w:t>
+        <w:t xml:space="preserve">not occur, </w:t>
       </w:r>
       <w:r>
         <w:rPr>
@@ -2067,7 +2090,23 @@
           <w:b/>
           <w:bCs/>
         </w:rPr>
-        <w:t>IMPLICITLY DEFINED, PERMANENTLY DEFINED</w:t>
+        <w:t xml:space="preserve">IMPLICITLY </w:t>
+      </w:r>
+      <w:proofErr w:type="gramStart"/>
+      <w:r>
+        <w:rPr>
+          <w:b/>
+          <w:bCs/>
+        </w:rPr>
+        <w:t xml:space="preserve">DEFINED,   </w:t>
+      </w:r>
+      <w:proofErr w:type="gramEnd"/>
+      <w:r>
+        <w:rPr>
+          <w:b/>
+          <w:bCs/>
+        </w:rPr>
+        <w:t xml:space="preserve">          PERMANENTLY DEFINED</w:t>
       </w:r>
       <w:r>
         <w:t xml:space="preserve">, </w:t>
@@ -2098,7 +2137,7 @@
         <w:rPr>
           <w:u w:val="single"/>
         </w:rPr>
-        <w:t>NATIONAL SECURITY THREAT</w:t>
+        <w:t>DOMESTIC SECURITY THREAT</w:t>
       </w:r>
       <w:r>
         <w:rPr>
@@ -2139,7 +2178,7 @@
           <w:b/>
           <w:bCs/>
         </w:rPr>
-        <w:t>NATIONAL SECURITY</w:t>
+        <w:t>DOMESTIC SECURITY</w:t>
       </w:r>
       <w:r>
         <w:rPr>
@@ -2211,7 +2250,7 @@
         <w:rPr>
           <w:u w:val="single"/>
         </w:rPr>
-        <w:t>PHYSICAL THREAT</w:t>
+        <w:t>NATIONAL SECURITY THREAT</w:t>
       </w:r>
       <w:r>
         <w:rPr>
@@ -2252,21 +2291,14 @@
           <w:b/>
           <w:bCs/>
         </w:rPr>
-        <w:t>PHYSICAL</w:t>
-      </w:r>
-      <w:r>
-        <w:rPr>
-          <w:b/>
-          <w:bCs/>
-        </w:rPr>
-        <w:t xml:space="preserve"> </w:t>
-      </w:r>
-      <w:r>
-        <w:rPr>
-          <w:b/>
-          <w:bCs/>
-        </w:rPr>
-        <w:t>THREAT</w:t>
+        <w:t>NATIONAL SECURITY</w:t>
+      </w:r>
+      <w:r>
+        <w:rPr>
+          <w:b/>
+          <w:bCs/>
+        </w:rPr>
+        <w:t xml:space="preserve"> THREAT</w:t>
       </w:r>
       <w:r>
         <w:rPr>
@@ -2299,21 +2331,7 @@
           <w:b/>
           <w:bCs/>
         </w:rPr>
-        <w:t xml:space="preserve">IMPLICITLY DEFINED,  </w:t>
-      </w:r>
-      <w:r>
-        <w:rPr>
-          <w:b/>
-          <w:bCs/>
-        </w:rPr>
-        <w:t xml:space="preserve">   </w:t>
-      </w:r>
-      <w:r>
-        <w:rPr>
-          <w:b/>
-          <w:bCs/>
-        </w:rPr>
-        <w:t xml:space="preserve">      PERMANENTLY DEFINED</w:t>
+        <w:t>IMPLICITLY DEFINED, PERMANENTLY DEFINED</w:t>
       </w:r>
       <w:r>
         <w:t xml:space="preserve">, </w:t>
@@ -2344,7 +2362,7 @@
         <w:rPr>
           <w:u w:val="single"/>
         </w:rPr>
-        <w:t>GLOBAL SECURITY THREAT</w:t>
+        <w:t>PHYSICAL THREAT</w:t>
       </w:r>
       <w:r>
         <w:rPr>
@@ -2385,14 +2403,21 @@
           <w:b/>
           <w:bCs/>
         </w:rPr>
-        <w:t>GLOBAL SECURITY</w:t>
-      </w:r>
-      <w:r>
-        <w:rPr>
-          <w:b/>
-          <w:bCs/>
-        </w:rPr>
-        <w:t xml:space="preserve"> THREAT</w:t>
+        <w:t>PHYSICAL</w:t>
+      </w:r>
+      <w:r>
+        <w:rPr>
+          <w:b/>
+          <w:bCs/>
+        </w:rPr>
+        <w:t xml:space="preserve"> </w:t>
+      </w:r>
+      <w:r>
+        <w:rPr>
+          <w:b/>
+          <w:bCs/>
+        </w:rPr>
+        <w:t>THREAT</w:t>
       </w:r>
       <w:r>
         <w:rPr>
@@ -2425,7 +2450,21 @@
           <w:b/>
           <w:bCs/>
         </w:rPr>
-        <w:t>IMPLICITLY DEFINED, PERMANENTLY DEFINED</w:t>
+        <w:t xml:space="preserve">IMPLICITLY DEFINED,  </w:t>
+      </w:r>
+      <w:r>
+        <w:rPr>
+          <w:b/>
+          <w:bCs/>
+        </w:rPr>
+        <w:t xml:space="preserve">   </w:t>
+      </w:r>
+      <w:r>
+        <w:rPr>
+          <w:b/>
+          <w:bCs/>
+        </w:rPr>
+        <w:t xml:space="preserve">      PERMANENTLY DEFINED</w:t>
       </w:r>
       <w:r>
         <w:t xml:space="preserve">, </w:t>
@@ -2456,7 +2495,7 @@
         <w:rPr>
           <w:u w:val="single"/>
         </w:rPr>
-        <w:t>MEDIA SECURITY THREAT</w:t>
+        <w:t>GLOBAL SECURITY THREAT</w:t>
       </w:r>
       <w:r>
         <w:rPr>
@@ -2497,7 +2536,7 @@
           <w:b/>
           <w:bCs/>
         </w:rPr>
-        <w:t>MEDIA SECURITY</w:t>
+        <w:t>GLOBAL SECURITY</w:t>
       </w:r>
       <w:r>
         <w:rPr>
@@ -2568,7 +2607,7 @@
         <w:rPr>
           <w:u w:val="single"/>
         </w:rPr>
-        <w:t>SOCIAL MEDIA THREAT</w:t>
+        <w:t>MEDIA SECURITY THREAT</w:t>
       </w:r>
       <w:r>
         <w:rPr>
@@ -2609,14 +2648,14 @@
           <w:b/>
           <w:bCs/>
         </w:rPr>
-        <w:t xml:space="preserve">SOCIAL MEDIA </w:t>
-      </w:r>
-      <w:r>
-        <w:rPr>
-          <w:b/>
-          <w:bCs/>
-        </w:rPr>
-        <w:t>THREAT</w:t>
+        <w:t>MEDIA SECURITY</w:t>
+      </w:r>
+      <w:r>
+        <w:rPr>
+          <w:b/>
+          <w:bCs/>
+        </w:rPr>
+        <w:t xml:space="preserve"> THREAT</w:t>
       </w:r>
       <w:r>
         <w:rPr>
@@ -2649,37 +2688,7 @@
           <w:b/>
           <w:bCs/>
         </w:rPr>
-        <w:t xml:space="preserve">IMPLICITLY </w:t>
-      </w:r>
-      <w:proofErr w:type="gramStart"/>
-      <w:r>
-        <w:rPr>
-          <w:b/>
-          <w:bCs/>
-        </w:rPr>
-        <w:t>DEFINED,</w:t>
-      </w:r>
-      <w:r>
-        <w:rPr>
-          <w:b/>
-          <w:bCs/>
-        </w:rPr>
-        <w:t xml:space="preserve">  </w:t>
-      </w:r>
-      <w:r>
-        <w:rPr>
-          <w:b/>
-          <w:bCs/>
-        </w:rPr>
-        <w:t xml:space="preserve"> </w:t>
-      </w:r>
-      <w:proofErr w:type="gramEnd"/>
-      <w:r>
-        <w:rPr>
-          <w:b/>
-          <w:bCs/>
-        </w:rPr>
-        <w:t>PERMANENTLY DEFINED</w:t>
+        <w:t>IMPLICITLY DEFINED, PERMANENTLY DEFINED</w:t>
       </w:r>
       <w:r>
         <w:t xml:space="preserve">, </w:t>
@@ -2710,7 +2719,7 @@
         <w:rPr>
           <w:u w:val="single"/>
         </w:rPr>
-        <w:t>MILITARY THREAT</w:t>
+        <w:t>SOCIAL MEDIA THREAT</w:t>
       </w:r>
       <w:r>
         <w:rPr>
@@ -2751,7 +2760,7 @@
           <w:b/>
           <w:bCs/>
         </w:rPr>
-        <w:t xml:space="preserve">MILITARY </w:t>
+        <w:t xml:space="preserve">SOCIAL MEDIA </w:t>
       </w:r>
       <w:r>
         <w:rPr>
@@ -2799,7 +2808,14 @@
           <w:b/>
           <w:bCs/>
         </w:rPr>
-        <w:t xml:space="preserve">DEFINED,  </w:t>
+        <w:t>DEFINED,</w:t>
+      </w:r>
+      <w:r>
+        <w:rPr>
+          <w:b/>
+          <w:bCs/>
+        </w:rPr>
+        <w:t xml:space="preserve">  </w:t>
       </w:r>
       <w:r>
         <w:rPr>
@@ -2814,14 +2830,7 @@
           <w:b/>
           <w:bCs/>
         </w:rPr>
-        <w:t xml:space="preserve">   </w:t>
-      </w:r>
-      <w:r>
-        <w:rPr>
-          <w:b/>
-          <w:bCs/>
-        </w:rPr>
-        <w:t xml:space="preserve">     PERMANENTLY DEFINED</w:t>
+        <w:t>PERMANENTLY DEFINED</w:t>
       </w:r>
       <w:r>
         <w:t xml:space="preserve">, </w:t>
@@ -2852,7 +2861,7 @@
         <w:rPr>
           <w:u w:val="single"/>
         </w:rPr>
-        <w:t>DIPLOMATIC INCIDENT THREAT</w:t>
+        <w:t>MILITARY THREAT</w:t>
       </w:r>
       <w:r>
         <w:rPr>
@@ -2893,7 +2902,7 @@
           <w:b/>
           <w:bCs/>
         </w:rPr>
-        <w:t xml:space="preserve">DIPLOMATIC INCIDENT </w:t>
+        <w:t xml:space="preserve">MILITARY </w:t>
       </w:r>
       <w:r>
         <w:rPr>
@@ -2933,7 +2942,37 @@
           <w:b/>
           <w:bCs/>
         </w:rPr>
-        <w:t>IMPLICITLY DEFINED, PERMANENTLY DEFINED</w:t>
+        <w:t xml:space="preserve">IMPLICITLY </w:t>
+      </w:r>
+      <w:proofErr w:type="gramStart"/>
+      <w:r>
+        <w:rPr>
+          <w:b/>
+          <w:bCs/>
+        </w:rPr>
+        <w:t xml:space="preserve">DEFINED,  </w:t>
+      </w:r>
+      <w:r>
+        <w:rPr>
+          <w:b/>
+          <w:bCs/>
+        </w:rPr>
+        <w:t xml:space="preserve"> </w:t>
+      </w:r>
+      <w:proofErr w:type="gramEnd"/>
+      <w:r>
+        <w:rPr>
+          <w:b/>
+          <w:bCs/>
+        </w:rPr>
+        <w:t xml:space="preserve">   </w:t>
+      </w:r>
+      <w:r>
+        <w:rPr>
+          <w:b/>
+          <w:bCs/>
+        </w:rPr>
+        <w:t xml:space="preserve">     PERMANENTLY DEFINED</w:t>
       </w:r>
       <w:r>
         <w:t xml:space="preserve">, </w:t>
@@ -2964,7 +3003,7 @@
         <w:rPr>
           <w:u w:val="single"/>
         </w:rPr>
-        <w:t>PRESIDENTIAL THREAT</w:t>
+        <w:t>DIPLOMATIC INCIDENT THREAT</w:t>
       </w:r>
       <w:r>
         <w:rPr>
@@ -3005,7 +3044,7 @@
           <w:b/>
           <w:bCs/>
         </w:rPr>
-        <w:t xml:space="preserve">PRESIDENTIAL </w:t>
+        <w:t xml:space="preserve">DIPLOMATIC INCIDENT </w:t>
       </w:r>
       <w:r>
         <w:rPr>
@@ -3076,7 +3115,7 @@
         <w:rPr>
           <w:u w:val="single"/>
         </w:rPr>
-        <w:t>CRIME THREAT</w:t>
+        <w:t>PRESIDENTIAL THREAT</w:t>
       </w:r>
       <w:r>
         <w:rPr>
@@ -3107,17 +3146,17 @@
         <w:t>2022</w:t>
       </w:r>
       <w:r>
-        <w:t>) – ensures that</w:t>
-      </w:r>
-      <w:r>
-        <w:t xml:space="preserve"> </w:t>
-      </w:r>
-      <w:r>
-        <w:rPr>
-          <w:b/>
-          <w:bCs/>
-        </w:rPr>
-        <w:t xml:space="preserve">CRIME </w:t>
+        <w:t xml:space="preserve">) – ensures that </w:t>
+      </w:r>
+      <w:r>
+        <w:t xml:space="preserve">              </w:t>
+      </w:r>
+      <w:r>
+        <w:rPr>
+          <w:b/>
+          <w:bCs/>
+        </w:rPr>
+        <w:t xml:space="preserve">PRESIDENTIAL </w:t>
       </w:r>
       <w:r>
         <w:rPr>
@@ -3157,25 +3196,10 @@
           <w:b/>
           <w:bCs/>
         </w:rPr>
-        <w:t xml:space="preserve">IMPLICITLY DEFINED, PERMANENTLY </w:t>
-      </w:r>
-      <w:proofErr w:type="gramStart"/>
-      <w:r>
-        <w:rPr>
-          <w:b/>
-          <w:bCs/>
-        </w:rPr>
-        <w:t>DEFINED</w:t>
-      </w:r>
-      <w:r>
-        <w:t>,</w:t>
-      </w:r>
-      <w:r>
-        <w:t xml:space="preserve">   </w:t>
-      </w:r>
-      <w:proofErr w:type="gramEnd"/>
-      <w:r>
-        <w:t xml:space="preserve"> </w:t>
+        <w:t>IMPLICITLY DEFINED, PERMANENTLY DEFINED</w:t>
+      </w:r>
+      <w:r>
+        <w:t xml:space="preserve">, </w:t>
       </w:r>
       <w:r>
         <w:rPr>
@@ -3203,7 +3227,7 @@
         <w:rPr>
           <w:u w:val="single"/>
         </w:rPr>
-        <w:t>TERRORISM THREAT</w:t>
+        <w:t>CRIME THREAT</w:t>
       </w:r>
       <w:r>
         <w:rPr>
@@ -3234,17 +3258,17 @@
         <w:t>2022</w:t>
       </w:r>
       <w:r>
-        <w:t xml:space="preserve">) – ensures that </w:t>
-      </w:r>
-      <w:r>
-        <w:t xml:space="preserve">              </w:t>
-      </w:r>
-      <w:r>
-        <w:rPr>
-          <w:b/>
-          <w:bCs/>
-        </w:rPr>
-        <w:t xml:space="preserve">TERRORISM </w:t>
+        <w:t>) – ensures that</w:t>
+      </w:r>
+      <w:r>
+        <w:t xml:space="preserve"> </w:t>
+      </w:r>
+      <w:r>
+        <w:rPr>
+          <w:b/>
+          <w:bCs/>
+        </w:rPr>
+        <w:t xml:space="preserve">CRIME </w:t>
       </w:r>
       <w:r>
         <w:rPr>
@@ -3284,7 +3308,7 @@
           <w:b/>
           <w:bCs/>
         </w:rPr>
-        <w:t xml:space="preserve">IMPLICITLY </w:t>
+        <w:t xml:space="preserve">IMPLICITLY DEFINED, PERMANENTLY </w:t>
       </w:r>
       <w:proofErr w:type="gramStart"/>
       <w:r>
@@ -3292,25 +3316,17 @@
           <w:b/>
           <w:bCs/>
         </w:rPr>
-        <w:t xml:space="preserve">DEFINED, </w:t>
-      </w:r>
-      <w:r>
-        <w:rPr>
-          <w:b/>
-          <w:bCs/>
-        </w:rPr>
-        <w:t xml:space="preserve">  </w:t>
+        <w:t>DEFINED</w:t>
+      </w:r>
+      <w:r>
+        <w:t>,</w:t>
+      </w:r>
+      <w:r>
+        <w:t xml:space="preserve">   </w:t>
       </w:r>
       <w:proofErr w:type="gramEnd"/>
       <w:r>
-        <w:rPr>
-          <w:b/>
-          <w:bCs/>
-        </w:rPr>
-        <w:t xml:space="preserve">   PERMANENTLY DEFINED</w:t>
-      </w:r>
-      <w:r>
-        <w:t xml:space="preserve">, </w:t>
+        <w:t xml:space="preserve"> </w:t>
       </w:r>
       <w:r>
         <w:rPr>
@@ -3339,7 +3355,7 @@
         <w:rPr>
           <w:u w:val="single"/>
         </w:rPr>
-        <w:t>WAR THREAT</w:t>
+        <w:t>TERRORISM THREAT</w:t>
       </w:r>
       <w:r>
         <w:rPr>
@@ -3370,17 +3386,17 @@
         <w:t>2022</w:t>
       </w:r>
       <w:r>
-        <w:t>) – ensures that</w:t>
-      </w:r>
-      <w:r>
-        <w:t xml:space="preserve"> </w:t>
-      </w:r>
-      <w:r>
-        <w:rPr>
-          <w:b/>
-          <w:bCs/>
-        </w:rPr>
-        <w:t xml:space="preserve">WAR </w:t>
+        <w:t xml:space="preserve">) – ensures that </w:t>
+      </w:r>
+      <w:r>
+        <w:t xml:space="preserve">              </w:t>
+      </w:r>
+      <w:r>
+        <w:rPr>
+          <w:b/>
+          <w:bCs/>
+        </w:rPr>
+        <w:t xml:space="preserve">TERRORISM </w:t>
       </w:r>
       <w:r>
         <w:rPr>
@@ -3420,7 +3436,7 @@
           <w:b/>
           <w:bCs/>
         </w:rPr>
-        <w:t xml:space="preserve">IMPLICITLY DEFINED, PERMANENTLY </w:t>
+        <w:t xml:space="preserve">IMPLICITLY </w:t>
       </w:r>
       <w:proofErr w:type="gramStart"/>
       <w:r>
@@ -3428,14 +3444,25 @@
           <w:b/>
           <w:bCs/>
         </w:rPr>
-        <w:t>DEFINED</w:t>
-      </w:r>
-      <w:r>
-        <w:t xml:space="preserve">,   </w:t>
+        <w:t xml:space="preserve">DEFINED, </w:t>
+      </w:r>
+      <w:r>
+        <w:rPr>
+          <w:b/>
+          <w:bCs/>
+        </w:rPr>
+        <w:t xml:space="preserve">  </w:t>
       </w:r>
       <w:proofErr w:type="gramEnd"/>
       <w:r>
-        <w:t xml:space="preserve">      </w:t>
+        <w:rPr>
+          <w:b/>
+          <w:bCs/>
+        </w:rPr>
+        <w:t xml:space="preserve">   PERMANENTLY DEFINED</w:t>
+      </w:r>
+      <w:r>
+        <w:t xml:space="preserve">, </w:t>
       </w:r>
       <w:r>
         <w:rPr>
@@ -3463,7 +3490,7 @@
         <w:rPr>
           <w:u w:val="single"/>
         </w:rPr>
-        <w:t>NUCLEAR THREAT</w:t>
+        <w:t>WAR THREAT</w:t>
       </w:r>
       <w:r>
         <w:rPr>
@@ -3497,14 +3524,14 @@
         <w:t>) – ensures that</w:t>
       </w:r>
       <w:r>
-        <w:t xml:space="preserve">            </w:t>
-      </w:r>
-      <w:r>
-        <w:rPr>
-          <w:b/>
-          <w:bCs/>
-        </w:rPr>
-        <w:t xml:space="preserve">NUCLEAR </w:t>
+        <w:t xml:space="preserve"> </w:t>
+      </w:r>
+      <w:r>
+        <w:rPr>
+          <w:b/>
+          <w:bCs/>
+        </w:rPr>
+        <w:t xml:space="preserve">WAR </w:t>
       </w:r>
       <w:r>
         <w:rPr>
@@ -3544,7 +3571,7 @@
           <w:b/>
           <w:bCs/>
         </w:rPr>
-        <w:t xml:space="preserve">IMPLICITLY </w:t>
+        <w:t xml:space="preserve">IMPLICITLY DEFINED, PERMANENTLY </w:t>
       </w:r>
       <w:proofErr w:type="gramStart"/>
       <w:r>
@@ -3552,25 +3579,14 @@
           <w:b/>
           <w:bCs/>
         </w:rPr>
-        <w:t xml:space="preserve">DEFINED, </w:t>
-      </w:r>
-      <w:r>
-        <w:rPr>
-          <w:b/>
-          <w:bCs/>
-        </w:rPr>
-        <w:t xml:space="preserve">  </w:t>
+        <w:t>DEFINED</w:t>
+      </w:r>
+      <w:r>
+        <w:t xml:space="preserve">,   </w:t>
       </w:r>
       <w:proofErr w:type="gramEnd"/>
       <w:r>
-        <w:rPr>
-          <w:b/>
-          <w:bCs/>
-        </w:rPr>
-        <w:t xml:space="preserve">       PERMANENTLY DEFINED</w:t>
-      </w:r>
-      <w:r>
-        <w:t xml:space="preserve">, </w:t>
+        <w:t xml:space="preserve">      </w:t>
       </w:r>
       <w:r>
         <w:rPr>
@@ -3598,7 +3614,7 @@
         <w:rPr>
           <w:u w:val="single"/>
         </w:rPr>
-        <w:t>MIND CONTROL THREAT</w:t>
+        <w:t>NUCLEAR THREAT</w:t>
       </w:r>
       <w:r>
         <w:rPr>
@@ -3632,14 +3648,14 @@
         <w:t>) – ensures that</w:t>
       </w:r>
       <w:r>
-        <w:t xml:space="preserve">       </w:t>
-      </w:r>
-      <w:r>
-        <w:rPr>
-          <w:b/>
-          <w:bCs/>
-        </w:rPr>
-        <w:t xml:space="preserve">MIND CONTROL </w:t>
+        <w:t xml:space="preserve">            </w:t>
+      </w:r>
+      <w:r>
+        <w:rPr>
+          <w:b/>
+          <w:bCs/>
+        </w:rPr>
+        <w:t xml:space="preserve">NUCLEAR </w:t>
       </w:r>
       <w:r>
         <w:rPr>
@@ -3679,7 +3695,30 @@
           <w:b/>
           <w:bCs/>
         </w:rPr>
-        <w:t>IMPLICITLY DEFINED, PERMANENTLY DEFINED</w:t>
+        <w:t xml:space="preserve">IMPLICITLY </w:t>
+      </w:r>
+      <w:proofErr w:type="gramStart"/>
+      <w:r>
+        <w:rPr>
+          <w:b/>
+          <w:bCs/>
+        </w:rPr>
+        <w:t xml:space="preserve">DEFINED, </w:t>
+      </w:r>
+      <w:r>
+        <w:rPr>
+          <w:b/>
+          <w:bCs/>
+        </w:rPr>
+        <w:t xml:space="preserve">  </w:t>
+      </w:r>
+      <w:proofErr w:type="gramEnd"/>
+      <w:r>
+        <w:rPr>
+          <w:b/>
+          <w:bCs/>
+        </w:rPr>
+        <w:t xml:space="preserve">       PERMANENTLY DEFINED</w:t>
       </w:r>
       <w:r>
         <w:t xml:space="preserve">, </w:t>
@@ -3710,7 +3749,7 @@
         <w:rPr>
           <w:u w:val="single"/>
         </w:rPr>
-        <w:t>POISON THREAT</w:t>
+        <w:t>MIND CONTROL THREAT</w:t>
       </w:r>
       <w:r>
         <w:rPr>
@@ -3744,14 +3783,14 @@
         <w:t>) – ensures that</w:t>
       </w:r>
       <w:r>
-        <w:t xml:space="preserve">                  </w:t>
-      </w:r>
-      <w:r>
-        <w:rPr>
-          <w:b/>
-          <w:bCs/>
-        </w:rPr>
-        <w:t xml:space="preserve">POISON </w:t>
+        <w:t xml:space="preserve">       </w:t>
+      </w:r>
+      <w:r>
+        <w:rPr>
+          <w:b/>
+          <w:bCs/>
+        </w:rPr>
+        <w:t xml:space="preserve">MIND CONTROL </w:t>
       </w:r>
       <w:r>
         <w:rPr>
@@ -3791,23 +3830,7 @@
           <w:b/>
           <w:bCs/>
         </w:rPr>
-        <w:t xml:space="preserve">IMPLICITLY </w:t>
-      </w:r>
-      <w:proofErr w:type="gramStart"/>
-      <w:r>
-        <w:rPr>
-          <w:b/>
-          <w:bCs/>
-        </w:rPr>
-        <w:t xml:space="preserve">DEFINED,   </w:t>
-      </w:r>
-      <w:proofErr w:type="gramEnd"/>
-      <w:r>
-        <w:rPr>
-          <w:b/>
-          <w:bCs/>
-        </w:rPr>
-        <w:t xml:space="preserve">         PERMANENTLY DEFINED</w:t>
+        <w:t>IMPLICITLY DEFINED, PERMANENTLY DEFINED</w:t>
       </w:r>
       <w:r>
         <w:t xml:space="preserve">, </w:t>
@@ -3838,13 +3861,7 @@
         <w:rPr>
           <w:u w:val="single"/>
         </w:rPr>
-        <w:t>KNIFE</w:t>
-      </w:r>
-      <w:r>
-        <w:rPr>
-          <w:u w:val="single"/>
-        </w:rPr>
-        <w:t xml:space="preserve"> THREAT</w:t>
+        <w:t>POISON THREAT</w:t>
       </w:r>
       <w:r>
         <w:rPr>
@@ -3878,21 +3895,14 @@
         <w:t>) – ensures that</w:t>
       </w:r>
       <w:r>
-        <w:t xml:space="preserve"> </w:t>
-      </w:r>
-      <w:r>
-        <w:rPr>
-          <w:b/>
-          <w:bCs/>
-        </w:rPr>
-        <w:t>KNIFE</w:t>
-      </w:r>
-      <w:r>
-        <w:rPr>
-          <w:b/>
-          <w:bCs/>
-        </w:rPr>
-        <w:t xml:space="preserve"> </w:t>
+        <w:t xml:space="preserve">                  </w:t>
+      </w:r>
+      <w:r>
+        <w:rPr>
+          <w:b/>
+          <w:bCs/>
+        </w:rPr>
+        <w:t xml:space="preserve">POISON </w:t>
       </w:r>
       <w:r>
         <w:rPr>
@@ -3909,13 +3919,13 @@
         <w:t>S</w:t>
       </w:r>
       <w:r>
-        <w:t xml:space="preserve"> </w:t>
-      </w:r>
-      <w:r>
-        <w:t>never</w:t>
-      </w:r>
-      <w:r>
-        <w:t xml:space="preserve"> occur, </w:t>
+        <w:t xml:space="preserve"> do </w:t>
+      </w:r>
+      <w:r>
+        <w:t>not occur</w:t>
+      </w:r>
+      <w:r>
+        <w:t xml:space="preserve">, </w:t>
       </w:r>
       <w:r>
         <w:rPr>
@@ -3932,21 +3942,7 @@
           <w:b/>
           <w:bCs/>
         </w:rPr>
-        <w:t>IMPLICITLY DEFINED,</w:t>
-      </w:r>
-      <w:r>
-        <w:rPr>
-          <w:b/>
-          <w:bCs/>
-        </w:rPr>
-        <w:t xml:space="preserve"> </w:t>
-      </w:r>
-      <w:r>
-        <w:rPr>
-          <w:b/>
-          <w:bCs/>
-        </w:rPr>
-        <w:t xml:space="preserve">PERMANENTLY </w:t>
+        <w:t xml:space="preserve">IMPLICITLY </w:t>
       </w:r>
       <w:proofErr w:type="gramStart"/>
       <w:r>
@@ -3954,17 +3950,18 @@
           <w:b/>
           <w:bCs/>
         </w:rPr>
-        <w:t>DEFINED</w:t>
-      </w:r>
-      <w:r>
-        <w:t xml:space="preserve">, </w:t>
-      </w:r>
-      <w:r>
-        <w:t xml:space="preserve">  </w:t>
+        <w:t xml:space="preserve">DEFINED,   </w:t>
       </w:r>
       <w:proofErr w:type="gramEnd"/>
       <w:r>
-        <w:t xml:space="preserve">   </w:t>
+        <w:rPr>
+          <w:b/>
+          <w:bCs/>
+        </w:rPr>
+        <w:t xml:space="preserve">         PERMANENTLY DEFINED</w:t>
+      </w:r>
+      <w:r>
+        <w:t xml:space="preserve">, </w:t>
       </w:r>
       <w:r>
         <w:rPr>
@@ -3992,13 +3989,7 @@
         <w:rPr>
           <w:u w:val="single"/>
         </w:rPr>
-        <w:t>GUN</w:t>
-      </w:r>
-      <w:r>
-        <w:rPr>
-          <w:u w:val="single"/>
-        </w:rPr>
-        <w:t xml:space="preserve"> THREAT</w:t>
+        <w:t>KNIFE THREAT</w:t>
       </w:r>
       <w:r>
         <w:rPr>
@@ -4039,14 +4030,7 @@
           <w:b/>
           <w:bCs/>
         </w:rPr>
-        <w:t>GUN</w:t>
-      </w:r>
-      <w:r>
-        <w:rPr>
-          <w:b/>
-          <w:bCs/>
-        </w:rPr>
-        <w:t xml:space="preserve"> </w:t>
+        <w:t xml:space="preserve">KNIFE </w:t>
       </w:r>
       <w:r>
         <w:rPr>
@@ -4126,13 +4110,7 @@
         <w:rPr>
           <w:u w:val="single"/>
         </w:rPr>
-        <w:t>BAZOOKA</w:t>
-      </w:r>
-      <w:r>
-        <w:rPr>
-          <w:u w:val="single"/>
-        </w:rPr>
-        <w:t xml:space="preserve"> THREAT</w:t>
+        <w:t>GUN THREAT</w:t>
       </w:r>
       <w:r>
         <w:rPr>
@@ -4169,40 +4147,30 @@
         <w:t xml:space="preserve"> </w:t>
       </w:r>
       <w:r>
-        <w:t xml:space="preserve">                 </w:t>
-      </w:r>
-      <w:r>
-        <w:rPr>
-          <w:b/>
-          <w:bCs/>
-        </w:rPr>
-        <w:t>BAZOOKA</w:t>
-      </w:r>
-      <w:r>
-        <w:rPr>
-          <w:b/>
-          <w:bCs/>
-        </w:rPr>
+        <w:rPr>
+          <w:b/>
+          <w:bCs/>
+        </w:rPr>
+        <w:t xml:space="preserve">GUN </w:t>
+      </w:r>
+      <w:r>
+        <w:rPr>
+          <w:b/>
+          <w:bCs/>
+        </w:rPr>
+        <w:t>THREAT</w:t>
+      </w:r>
+      <w:r>
+        <w:rPr>
+          <w:b/>
+          <w:bCs/>
+        </w:rPr>
+        <w:t>S</w:t>
+      </w:r>
+      <w:r>
         <w:t xml:space="preserve"> </w:t>
       </w:r>
       <w:r>
-        <w:rPr>
-          <w:b/>
-          <w:bCs/>
-        </w:rPr>
-        <w:t>THREAT</w:t>
-      </w:r>
-      <w:r>
-        <w:rPr>
-          <w:b/>
-          <w:bCs/>
-        </w:rPr>
-        <w:t>S</w:t>
-      </w:r>
-      <w:r>
-        <w:t xml:space="preserve"> </w:t>
-      </w:r>
-      <w:r>
         <w:t xml:space="preserve">never occur, </w:t>
       </w:r>
       <w:r>
@@ -4220,7 +4188,7 @@
           <w:b/>
           <w:bCs/>
         </w:rPr>
-        <w:t xml:space="preserve">IMPLICITLY </w:t>
+        <w:t xml:space="preserve">IMPLICITLY DEFINED, PERMANENTLY </w:t>
       </w:r>
       <w:proofErr w:type="gramStart"/>
       <w:r>
@@ -4228,35 +4196,14 @@
           <w:b/>
           <w:bCs/>
         </w:rPr>
-        <w:t xml:space="preserve">DEFINED, </w:t>
-      </w:r>
-      <w:r>
-        <w:rPr>
-          <w:b/>
-          <w:bCs/>
-        </w:rPr>
-        <w:t xml:space="preserve">  </w:t>
+        <w:t>DEFINED</w:t>
+      </w:r>
+      <w:r>
+        <w:t xml:space="preserve">,   </w:t>
       </w:r>
       <w:proofErr w:type="gramEnd"/>
       <w:r>
-        <w:rPr>
-          <w:b/>
-          <w:bCs/>
-        </w:rPr>
-        <w:t xml:space="preserve">        </w:t>
-      </w:r>
-      <w:r>
-        <w:rPr>
-          <w:b/>
-          <w:bCs/>
-        </w:rPr>
-        <w:t>PERMANENTLY DEFINED</w:t>
-      </w:r>
-      <w:r>
-        <w:t>,</w:t>
-      </w:r>
-      <w:r>
-        <w:t xml:space="preserve"> </w:t>
+        <w:t xml:space="preserve">   </w:t>
       </w:r>
       <w:r>
         <w:rPr>
@@ -4284,13 +4231,7 @@
         <w:rPr>
           <w:u w:val="single"/>
         </w:rPr>
-        <w:t>MACHINE GUN</w:t>
-      </w:r>
-      <w:r>
-        <w:rPr>
-          <w:u w:val="single"/>
-        </w:rPr>
-        <w:t xml:space="preserve"> THREAT</w:t>
+        <w:t>BAZOOKA THREAT</w:t>
       </w:r>
       <w:r>
         <w:rPr>
@@ -4324,43 +4265,33 @@
         <w:t>) – ensures that</w:t>
       </w:r>
       <w:r>
+        <w:t xml:space="preserve">                  </w:t>
+      </w:r>
+      <w:r>
+        <w:rPr>
+          <w:b/>
+          <w:bCs/>
+        </w:rPr>
+        <w:t xml:space="preserve">BAZOOKA </w:t>
+      </w:r>
+      <w:r>
+        <w:rPr>
+          <w:b/>
+          <w:bCs/>
+        </w:rPr>
+        <w:t>THREAT</w:t>
+      </w:r>
+      <w:r>
+        <w:rPr>
+          <w:b/>
+          <w:bCs/>
+        </w:rPr>
+        <w:t>S</w:t>
+      </w:r>
+      <w:r>
         <w:t xml:space="preserve"> </w:t>
       </w:r>
       <w:r>
-        <w:t xml:space="preserve">       </w:t>
-      </w:r>
-      <w:r>
-        <w:rPr>
-          <w:b/>
-          <w:bCs/>
-        </w:rPr>
-        <w:t>MACHINE GUN</w:t>
-      </w:r>
-      <w:r>
-        <w:rPr>
-          <w:b/>
-          <w:bCs/>
-        </w:rPr>
-        <w:t xml:space="preserve"> </w:t>
-      </w:r>
-      <w:r>
-        <w:rPr>
-          <w:b/>
-          <w:bCs/>
-        </w:rPr>
-        <w:t>THREAT</w:t>
-      </w:r>
-      <w:r>
-        <w:rPr>
-          <w:b/>
-          <w:bCs/>
-        </w:rPr>
-        <w:t>S</w:t>
-      </w:r>
-      <w:r>
-        <w:t xml:space="preserve"> </w:t>
-      </w:r>
-      <w:r>
         <w:t xml:space="preserve">never occur, </w:t>
       </w:r>
       <w:r>
@@ -4378,13 +4309,26 @@
           <w:b/>
           <w:bCs/>
         </w:rPr>
-        <w:t>IMPLICITLY DEFINED, PERMANENTLY DEFINED</w:t>
-      </w:r>
-      <w:r>
-        <w:t>,</w:t>
-      </w:r>
-      <w:r>
-        <w:t xml:space="preserve"> </w:t>
+        <w:t xml:space="preserve">IMPLICITLY </w:t>
+      </w:r>
+      <w:proofErr w:type="gramStart"/>
+      <w:r>
+        <w:rPr>
+          <w:b/>
+          <w:bCs/>
+        </w:rPr>
+        <w:t xml:space="preserve">DEFINED,   </w:t>
+      </w:r>
+      <w:proofErr w:type="gramEnd"/>
+      <w:r>
+        <w:rPr>
+          <w:b/>
+          <w:bCs/>
+        </w:rPr>
+        <w:t xml:space="preserve">        PERMANENTLY DEFINED</w:t>
+      </w:r>
+      <w:r>
+        <w:t xml:space="preserve">, </w:t>
       </w:r>
       <w:r>
         <w:rPr>
@@ -4412,7 +4356,363 @@
         <w:rPr>
           <w:u w:val="single"/>
         </w:rPr>
-        <w:t>GRENADE</w:t>
+        <w:t>MACHINE GUN THREAT</w:t>
+      </w:r>
+      <w:r>
+        <w:rPr>
+          <w:u w:val="single"/>
+        </w:rPr>
+        <w:t xml:space="preserve"> PREVENTION </w:t>
+      </w:r>
+      <w:r>
+        <w:rPr>
+          <w:u w:val="single"/>
+        </w:rPr>
+        <w:t xml:space="preserve">SECURITY </w:t>
+      </w:r>
+      <w:r>
+        <w:rPr>
+          <w:u w:val="single"/>
+        </w:rPr>
+        <w:t>SYSTEMS</w:t>
+      </w:r>
+      <w:r>
+        <w:t xml:space="preserve"> (</w:t>
+      </w:r>
+      <w:r>
+        <w:rPr>
+          <w:b/>
+          <w:bCs/>
+        </w:rPr>
+        <w:t>2022</w:t>
+      </w:r>
+      <w:r>
+        <w:t>) – ensures that</w:t>
+      </w:r>
+      <w:r>
+        <w:t xml:space="preserve">        </w:t>
+      </w:r>
+      <w:r>
+        <w:rPr>
+          <w:b/>
+          <w:bCs/>
+        </w:rPr>
+        <w:t xml:space="preserve">MACHINE GUN </w:t>
+      </w:r>
+      <w:r>
+        <w:rPr>
+          <w:b/>
+          <w:bCs/>
+        </w:rPr>
+        <w:t>THREAT</w:t>
+      </w:r>
+      <w:r>
+        <w:rPr>
+          <w:b/>
+          <w:bCs/>
+        </w:rPr>
+        <w:t>S</w:t>
+      </w:r>
+      <w:r>
+        <w:t xml:space="preserve"> </w:t>
+      </w:r>
+      <w:r>
+        <w:t xml:space="preserve">never occur, </w:t>
+      </w:r>
+      <w:r>
+        <w:rPr>
+          <w:b/>
+          <w:bCs/>
+        </w:rPr>
+        <w:t>IRREVOCABLY DEFINED</w:t>
+      </w:r>
+      <w:r>
+        <w:t xml:space="preserve">, </w:t>
+      </w:r>
+      <w:r>
+        <w:rPr>
+          <w:b/>
+          <w:bCs/>
+        </w:rPr>
+        <w:t>IMPLICITLY DEFINED, PERMANENTLY DEFINED</w:t>
+      </w:r>
+      <w:r>
+        <w:t xml:space="preserve">, </w:t>
+      </w:r>
+      <w:r>
+        <w:rPr>
+          <w:b/>
+          <w:bCs/>
+        </w:rPr>
+        <w:t>PEACEFULLY DEFINED</w:t>
+      </w:r>
+      <w:r>
+        <w:t>.</w:t>
+      </w:r>
+    </w:p>
+    <w:p>
+      <w:pPr>
+        <w:ind w:left="360" w:hanging="360"/>
+        <w:jc w:val="both"/>
+      </w:pPr>
+      <w:r>
+        <w:rPr>
+          <w:u w:val="single"/>
+        </w:rPr>
+        <w:lastRenderedPageBreak/>
+        <w:t xml:space="preserve">AUTONOMOUS </w:t>
+      </w:r>
+      <w:r>
+        <w:rPr>
+          <w:u w:val="single"/>
+        </w:rPr>
+        <w:t>GRENADE THREAT</w:t>
+      </w:r>
+      <w:r>
+        <w:rPr>
+          <w:u w:val="single"/>
+        </w:rPr>
+        <w:t xml:space="preserve"> PREVENTION </w:t>
+      </w:r>
+      <w:r>
+        <w:rPr>
+          <w:u w:val="single"/>
+        </w:rPr>
+        <w:t xml:space="preserve">SECURITY </w:t>
+      </w:r>
+      <w:r>
+        <w:rPr>
+          <w:u w:val="single"/>
+        </w:rPr>
+        <w:t>SYSTEMS</w:t>
+      </w:r>
+      <w:r>
+        <w:t xml:space="preserve"> (</w:t>
+      </w:r>
+      <w:r>
+        <w:rPr>
+          <w:b/>
+          <w:bCs/>
+        </w:rPr>
+        <w:t>2022</w:t>
+      </w:r>
+      <w:r>
+        <w:t>) – ensures that</w:t>
+      </w:r>
+      <w:r>
+        <w:t xml:space="preserve">           </w:t>
+      </w:r>
+      <w:r>
+        <w:rPr>
+          <w:b/>
+          <w:bCs/>
+        </w:rPr>
+        <w:t xml:space="preserve">GRENADE </w:t>
+      </w:r>
+      <w:r>
+        <w:rPr>
+          <w:b/>
+          <w:bCs/>
+        </w:rPr>
+        <w:t>THREAT</w:t>
+      </w:r>
+      <w:r>
+        <w:rPr>
+          <w:b/>
+          <w:bCs/>
+        </w:rPr>
+        <w:t>S</w:t>
+      </w:r>
+      <w:r>
+        <w:t xml:space="preserve"> </w:t>
+      </w:r>
+      <w:r>
+        <w:t xml:space="preserve">never occur, </w:t>
+      </w:r>
+      <w:r>
+        <w:rPr>
+          <w:b/>
+          <w:bCs/>
+        </w:rPr>
+        <w:t>IRREVOCABLY DEFINED</w:t>
+      </w:r>
+      <w:r>
+        <w:t xml:space="preserve">, </w:t>
+      </w:r>
+      <w:r>
+        <w:rPr>
+          <w:b/>
+          <w:bCs/>
+        </w:rPr>
+        <w:t xml:space="preserve">IMPLICITLY </w:t>
+      </w:r>
+      <w:proofErr w:type="gramStart"/>
+      <w:r>
+        <w:rPr>
+          <w:b/>
+          <w:bCs/>
+        </w:rPr>
+        <w:t xml:space="preserve">DEFINED,   </w:t>
+      </w:r>
+      <w:proofErr w:type="gramEnd"/>
+      <w:r>
+        <w:rPr>
+          <w:b/>
+          <w:bCs/>
+        </w:rPr>
+        <w:t xml:space="preserve">       PERMANENTLY DEFINED</w:t>
+      </w:r>
+      <w:r>
+        <w:t xml:space="preserve">, </w:t>
+      </w:r>
+      <w:r>
+        <w:rPr>
+          <w:b/>
+          <w:bCs/>
+        </w:rPr>
+        <w:t>PEACEFULLY DEFINED</w:t>
+      </w:r>
+      <w:r>
+        <w:t>.</w:t>
+      </w:r>
+    </w:p>
+    <w:p>
+      <w:pPr>
+        <w:ind w:left="360" w:hanging="360"/>
+        <w:jc w:val="both"/>
+      </w:pPr>
+      <w:r>
+        <w:rPr>
+          <w:u w:val="single"/>
+        </w:rPr>
+        <w:t xml:space="preserve">AUTONOMOUS </w:t>
+      </w:r>
+      <w:r>
+        <w:rPr>
+          <w:u w:val="single"/>
+        </w:rPr>
+        <w:t>ROCKET PROPELLED GRENADE THREAT</w:t>
+      </w:r>
+      <w:r>
+        <w:rPr>
+          <w:u w:val="single"/>
+        </w:rPr>
+        <w:t xml:space="preserve"> PREVENTION </w:t>
+      </w:r>
+      <w:r>
+        <w:rPr>
+          <w:u w:val="single"/>
+        </w:rPr>
+        <w:t xml:space="preserve">SECURITY </w:t>
+      </w:r>
+      <w:r>
+        <w:rPr>
+          <w:u w:val="single"/>
+        </w:rPr>
+        <w:t>SYSTEMS</w:t>
+      </w:r>
+      <w:r>
+        <w:t xml:space="preserve"> (</w:t>
+      </w:r>
+      <w:r>
+        <w:rPr>
+          <w:b/>
+          <w:bCs/>
+        </w:rPr>
+        <w:t>2022</w:t>
+      </w:r>
+      <w:r>
+        <w:t>) – ensures that</w:t>
+      </w:r>
+      <w:r>
+        <w:t xml:space="preserve"> </w:t>
+      </w:r>
+      <w:r>
+        <w:rPr>
+          <w:b/>
+          <w:bCs/>
+        </w:rPr>
+        <w:t xml:space="preserve">ROCKET PROPELLED </w:t>
+      </w:r>
+      <w:r>
+        <w:rPr>
+          <w:b/>
+          <w:bCs/>
+        </w:rPr>
+        <w:t>THREAT</w:t>
+      </w:r>
+      <w:r>
+        <w:rPr>
+          <w:b/>
+          <w:bCs/>
+        </w:rPr>
+        <w:t>S</w:t>
+      </w:r>
+      <w:r>
+        <w:t xml:space="preserve"> </w:t>
+      </w:r>
+      <w:r>
+        <w:t xml:space="preserve">never occur, </w:t>
+      </w:r>
+      <w:r>
+        <w:rPr>
+          <w:b/>
+          <w:bCs/>
+        </w:rPr>
+        <w:t xml:space="preserve">IRREVOCABLY </w:t>
+      </w:r>
+      <w:proofErr w:type="gramStart"/>
+      <w:r>
+        <w:rPr>
+          <w:b/>
+          <w:bCs/>
+        </w:rPr>
+        <w:t>DEFINED</w:t>
+      </w:r>
+      <w:r>
+        <w:t xml:space="preserve">,   </w:t>
+      </w:r>
+      <w:proofErr w:type="gramEnd"/>
+      <w:r>
+        <w:t xml:space="preserve">            </w:t>
+      </w:r>
+      <w:r>
+        <w:rPr>
+          <w:b/>
+          <w:bCs/>
+        </w:rPr>
+        <w:t>IMPLICITLY DEFINED, PERMANENTLY DEFINED</w:t>
+      </w:r>
+      <w:r>
+        <w:t xml:space="preserve">, </w:t>
+      </w:r>
+      <w:r>
+        <w:rPr>
+          <w:b/>
+          <w:bCs/>
+        </w:rPr>
+        <w:t>PEACEFULLY DEFINED</w:t>
+      </w:r>
+      <w:r>
+        <w:t>.</w:t>
+      </w:r>
+    </w:p>
+    <w:p>
+      <w:pPr>
+        <w:ind w:left="360" w:hanging="360"/>
+        <w:jc w:val="both"/>
+      </w:pPr>
+      <w:r>
+        <w:rPr>
+          <w:u w:val="single"/>
+        </w:rPr>
+        <w:t xml:space="preserve">AUTONOMOUS </w:t>
+      </w:r>
+      <w:r>
+        <w:rPr>
+          <w:u w:val="single"/>
+        </w:rPr>
+        <w:t>BASEBALL</w:t>
       </w:r>
       <w:r>
         <w:rPr>
@@ -4455,6 +4755,167 @@
         <w:t xml:space="preserve"> </w:t>
       </w:r>
       <w:r>
+        <w:t xml:space="preserve">         </w:t>
+      </w:r>
+      <w:r>
+        <w:rPr>
+          <w:b/>
+          <w:bCs/>
+        </w:rPr>
+        <w:t>BASEBALL</w:t>
+      </w:r>
+      <w:r>
+        <w:rPr>
+          <w:b/>
+          <w:bCs/>
+        </w:rPr>
+        <w:t xml:space="preserve"> </w:t>
+      </w:r>
+      <w:r>
+        <w:rPr>
+          <w:b/>
+          <w:bCs/>
+        </w:rPr>
+        <w:t>THREAT</w:t>
+      </w:r>
+      <w:r>
+        <w:rPr>
+          <w:b/>
+          <w:bCs/>
+        </w:rPr>
+        <w:t>S</w:t>
+      </w:r>
+      <w:r>
+        <w:t xml:space="preserve"> </w:t>
+      </w:r>
+      <w:r>
+        <w:t xml:space="preserve">never occur, </w:t>
+      </w:r>
+      <w:r>
+        <w:rPr>
+          <w:b/>
+          <w:bCs/>
+        </w:rPr>
+        <w:t>IRREVOCABLY DEFINED</w:t>
+      </w:r>
+      <w:r>
+        <w:t>,</w:t>
+      </w:r>
+      <w:r>
+        <w:t xml:space="preserve"> </w:t>
+      </w:r>
+      <w:r>
+        <w:rPr>
+          <w:b/>
+          <w:bCs/>
+        </w:rPr>
+        <w:t xml:space="preserve">IMPLICITLY </w:t>
+      </w:r>
+      <w:proofErr w:type="gramStart"/>
+      <w:r>
+        <w:rPr>
+          <w:b/>
+          <w:bCs/>
+        </w:rPr>
+        <w:t xml:space="preserve">DEFINED, </w:t>
+      </w:r>
+      <w:r>
+        <w:rPr>
+          <w:b/>
+          <w:bCs/>
+        </w:rPr>
+        <w:t xml:space="preserve">  </w:t>
+      </w:r>
+      <w:proofErr w:type="gramEnd"/>
+      <w:r>
+        <w:rPr>
+          <w:b/>
+          <w:bCs/>
+        </w:rPr>
+        <w:t xml:space="preserve">        </w:t>
+      </w:r>
+      <w:r>
+        <w:rPr>
+          <w:b/>
+          <w:bCs/>
+        </w:rPr>
+        <w:t>PERMANENTLY DEFINED</w:t>
+      </w:r>
+      <w:r>
+        <w:t xml:space="preserve">, </w:t>
+      </w:r>
+      <w:r>
+        <w:rPr>
+          <w:b/>
+          <w:bCs/>
+        </w:rPr>
+        <w:t>PEACEFULLY DEFINED</w:t>
+      </w:r>
+      <w:r>
+        <w:t>.</w:t>
+      </w:r>
+    </w:p>
+    <w:p>
+      <w:pPr>
+        <w:ind w:left="360" w:hanging="360"/>
+        <w:jc w:val="both"/>
+      </w:pPr>
+      <w:r>
+        <w:rPr>
+          <w:u w:val="single"/>
+        </w:rPr>
+        <w:t xml:space="preserve">AUTONOMOUS </w:t>
+      </w:r>
+      <w:r>
+        <w:rPr>
+          <w:u w:val="single"/>
+        </w:rPr>
+        <w:t>BASEBALL</w:t>
+      </w:r>
+      <w:r>
+        <w:rPr>
+          <w:u w:val="single"/>
+        </w:rPr>
+        <w:t xml:space="preserve"> BAT</w:t>
+      </w:r>
+      <w:r>
+        <w:rPr>
+          <w:u w:val="single"/>
+        </w:rPr>
+        <w:t xml:space="preserve"> THREAT</w:t>
+      </w:r>
+      <w:r>
+        <w:rPr>
+          <w:u w:val="single"/>
+        </w:rPr>
+        <w:t xml:space="preserve"> PREVENTION </w:t>
+      </w:r>
+      <w:r>
+        <w:rPr>
+          <w:u w:val="single"/>
+        </w:rPr>
+        <w:t xml:space="preserve">SECURITY </w:t>
+      </w:r>
+      <w:r>
+        <w:rPr>
+          <w:u w:val="single"/>
+        </w:rPr>
+        <w:t>SYSTEMS</w:t>
+      </w:r>
+      <w:r>
+        <w:t xml:space="preserve"> (</w:t>
+      </w:r>
+      <w:r>
+        <w:rPr>
+          <w:b/>
+          <w:bCs/>
+        </w:rPr>
+        <w:t>2022</w:t>
+      </w:r>
+      <w:r>
+        <w:t>) – ensures that</w:t>
+      </w:r>
+      <w:r>
         <w:t xml:space="preserve">          </w:t>
       </w:r>
       <w:r>
@@ -4462,33 +4923,33 @@
           <w:b/>
           <w:bCs/>
         </w:rPr>
-        <w:t>GRENADE</w:t>
-      </w:r>
-      <w:r>
-        <w:rPr>
-          <w:b/>
-          <w:bCs/>
-        </w:rPr>
+        <w:t xml:space="preserve">BASEBALL </w:t>
+      </w:r>
+      <w:r>
+        <w:rPr>
+          <w:b/>
+          <w:bCs/>
+        </w:rPr>
+        <w:t xml:space="preserve">BAT </w:t>
+      </w:r>
+      <w:r>
+        <w:rPr>
+          <w:b/>
+          <w:bCs/>
+        </w:rPr>
+        <w:t>THREAT</w:t>
+      </w:r>
+      <w:r>
+        <w:rPr>
+          <w:b/>
+          <w:bCs/>
+        </w:rPr>
+        <w:t>S</w:t>
+      </w:r>
+      <w:r>
         <w:t xml:space="preserve"> </w:t>
       </w:r>
       <w:r>
-        <w:rPr>
-          <w:b/>
-          <w:bCs/>
-        </w:rPr>
-        <w:t>THREAT</w:t>
-      </w:r>
-      <w:r>
-        <w:rPr>
-          <w:b/>
-          <w:bCs/>
-        </w:rPr>
-        <w:t>S</w:t>
-      </w:r>
-      <w:r>
-        <w:t xml:space="preserve"> </w:t>
-      </w:r>
-      <w:r>
         <w:t xml:space="preserve">never occur, </w:t>
       </w:r>
       <w:r>
@@ -4514,14 +4975,7 @@
           <w:b/>
           <w:bCs/>
         </w:rPr>
-        <w:t xml:space="preserve">DEFINED, </w:t>
-      </w:r>
-      <w:r>
-        <w:rPr>
-          <w:b/>
-          <w:bCs/>
-        </w:rPr>
-        <w:t xml:space="preserve">  </w:t>
+        <w:t xml:space="preserve">DEFINED,   </w:t>
       </w:r>
       <w:proofErr w:type="gramEnd"/>
       <w:r>
@@ -4529,20 +4983,10 @@
           <w:b/>
           <w:bCs/>
         </w:rPr>
-        <w:t xml:space="preserve">       </w:t>
-      </w:r>
-      <w:r>
-        <w:rPr>
-          <w:b/>
-          <w:bCs/>
-        </w:rPr>
-        <w:t>PERMANENTLY DEFINED</w:t>
-      </w:r>
-      <w:r>
-        <w:t>,</w:t>
-      </w:r>
-      <w:r>
-        <w:t xml:space="preserve"> </w:t>
+        <w:t xml:space="preserve">        PERMANENTLY DEFINED</w:t>
+      </w:r>
+      <w:r>
+        <w:t xml:space="preserve">, </w:t>
       </w:r>
       <w:r>
         <w:rPr>

</xml_diff>